<commit_message>
Large update of numerous files.
</commit_message>
<xml_diff>
--- a/creative support/writing tools/code tutorials scratch pad.docx
+++ b/creative support/writing tools/code tutorials scratch pad.docx
@@ -4,7 +4,42 @@
   <w:body>
     <w:p>
       <w:r>
-        <w:t>In this lesson, I teach you how to send output to the screen with T-SQL.</w:t>
+        <w:t xml:space="preserve">JSON is everything that we thought XML was going to be. FIGHT ME!! Back around 2005 when pterodactyls were still delivering the mail, this thing called XML hit the scene. Extensible Markup Language. </w:t>
+      </w:r>
+      <w:r>
+        <w:t>Sadly,</w:t>
+      </w:r>
+      <w:r>
+        <w:t xml:space="preserve"> XML failed to deliver on its promises. </w:t>
+      </w:r>
+    </w:p>
+    <w:p/>
+    <w:p>
+      <w:r>
+        <w:t>Fortunately</w:t>
+      </w:r>
+      <w:r>
+        <w:t xml:space="preserve">, along came this thing called JavaScript Object Notation or JSON. JSON is a flexible file format. The key difference between JSON and CSVs is that JSON records can be of any </w:t>
+      </w:r>
+      <w:r>
+        <w:t>length</w:t>
+      </w:r>
+      <w:r>
+        <w:t xml:space="preserve"> unlike CSVs where every row has the same number of columns. JSON records can also be nested. </w:t>
+      </w:r>
+      <w:proofErr w:type="gramStart"/>
+      <w:r>
+        <w:t>All of</w:t>
+      </w:r>
+      <w:proofErr w:type="gramEnd"/>
+      <w:r>
+        <w:t xml:space="preserve"> that means is you can't work with JSON and CSVs the same way without some transformation work. </w:t>
+      </w:r>
+      <w:r>
+        <w:t>Fortunately</w:t>
+      </w:r>
+      <w:r>
+        <w:t>, Pandas gives us those tools.</w:t>
       </w:r>
     </w:p>
     <w:sectPr>

</xml_diff>